<commit_message>
Now having search functionality
</commit_message>
<xml_diff>
--- a/documentation/Android+Fundamentals+Project+Self-Evaluation.docx
+++ b/documentation/Android+Fundamentals+Project+Self-Evaluation.docx
@@ -2303,18 +2303,16 @@
       </w:pPr>
       <w:bookmarkStart w:id="5" w:name="h.7oht8ts9duyt" w:colFirst="0" w:colLast="0"/>
       <w:bookmarkStart w:id="6" w:name="h.6cimp3nliz5u" w:colFirst="0" w:colLast="0"/>
-      <w:bookmarkStart w:id="7" w:name="_GoBack"/>
       <w:bookmarkEnd w:id="5"/>
       <w:bookmarkEnd w:id="6"/>
-      <w:bookmarkEnd w:id="7"/>
     </w:p>
     <w:p>
       <w:pPr>
         <w:pStyle w:val="Heading1"/>
         <w:contextualSpacing w:val="0"/>
       </w:pPr>
-      <w:bookmarkStart w:id="8" w:name="h.k16i6uqtuokg" w:colFirst="0" w:colLast="0"/>
-      <w:bookmarkEnd w:id="8"/>
+      <w:bookmarkStart w:id="7" w:name="h.k16i6uqtuokg" w:colFirst="0" w:colLast="0"/>
+      <w:bookmarkEnd w:id="7"/>
       <w:r>
         <w:t>Questions about Optional Components</w:t>
       </w:r>
@@ -2324,8 +2322,8 @@
         <w:pStyle w:val="Subtitle"/>
         <w:contextualSpacing w:val="0"/>
       </w:pPr>
-      <w:bookmarkStart w:id="9" w:name="h.1e8ke78w721r" w:colFirst="0" w:colLast="0"/>
-      <w:bookmarkEnd w:id="9"/>
+      <w:bookmarkStart w:id="8" w:name="h.1e8ke78w721r" w:colFirst="0" w:colLast="0"/>
+      <w:bookmarkEnd w:id="8"/>
       <w:r>
         <w:t>Answer the questions that are applicable to your final project</w:t>
       </w:r>
@@ -2335,8 +2333,8 @@
         <w:pStyle w:val="Heading2"/>
         <w:contextualSpacing w:val="0"/>
       </w:pPr>
-      <w:bookmarkStart w:id="10" w:name="h.q0jkv7x6g703" w:colFirst="0" w:colLast="0"/>
-      <w:bookmarkEnd w:id="10"/>
+      <w:bookmarkStart w:id="9" w:name="h.q0jkv7x6g703" w:colFirst="0" w:colLast="0"/>
+      <w:bookmarkEnd w:id="9"/>
       <w:r>
         <w:t>Notifications</w:t>
       </w:r>
@@ -2410,8 +2408,8 @@
         <w:pStyle w:val="Heading2"/>
         <w:contextualSpacing w:val="0"/>
       </w:pPr>
-      <w:bookmarkStart w:id="11" w:name="h.v5ifzeitit7v" w:colFirst="0" w:colLast="0"/>
-      <w:bookmarkEnd w:id="11"/>
+      <w:bookmarkStart w:id="10" w:name="h.v5ifzeitit7v" w:colFirst="0" w:colLast="0"/>
+      <w:bookmarkEnd w:id="10"/>
       <w:proofErr w:type="spellStart"/>
       <w:r>
         <w:t>ShareActionProvider</w:t>
@@ -2483,6 +2481,9 @@
               <w:pStyle w:val="Normal1"/>
               <w:spacing w:line="240" w:lineRule="auto"/>
             </w:pPr>
+            <w:r>
+              <w:t>Users can be able to share tweets on long pressing on a tweet listitem</w:t>
+            </w:r>
           </w:p>
         </w:tc>
       </w:tr>
@@ -2492,8 +2493,8 @@
         <w:pStyle w:val="Heading2"/>
         <w:contextualSpacing w:val="0"/>
       </w:pPr>
-      <w:bookmarkStart w:id="12" w:name="h.nmp7nwjziy1l" w:colFirst="0" w:colLast="0"/>
-      <w:bookmarkEnd w:id="12"/>
+      <w:bookmarkStart w:id="11" w:name="h.nmp7nwjziy1l" w:colFirst="0" w:colLast="0"/>
+      <w:bookmarkEnd w:id="11"/>
       <w:r>
         <w:t>Broadcast Events</w:t>
       </w:r>
@@ -2556,8 +2557,8 @@
         <w:pStyle w:val="Heading2"/>
         <w:contextualSpacing w:val="0"/>
       </w:pPr>
-      <w:bookmarkStart w:id="13" w:name="h.yhnfq2gp4twx" w:colFirst="0" w:colLast="0"/>
-      <w:bookmarkEnd w:id="13"/>
+      <w:bookmarkStart w:id="12" w:name="h.yhnfq2gp4twx" w:colFirst="0" w:colLast="0"/>
+      <w:bookmarkEnd w:id="12"/>
       <w:r>
         <w:lastRenderedPageBreak/>
         <w:t>Custom Views</w:t>
@@ -2807,6 +2808,67 @@
       <w:pPr>
         <w:pStyle w:val="Normal1"/>
       </w:pPr>
+    </w:p>
+    <w:p>
+      <w:pPr>
+        <w:pStyle w:val="Normal1"/>
+      </w:pPr>
+    </w:p>
+    <w:p>
+      <w:pPr>
+        <w:pStyle w:val="Normal1"/>
+      </w:pPr>
+    </w:p>
+    <w:p>
+      <w:pPr>
+        <w:pStyle w:val="Normal1"/>
+      </w:pPr>
+    </w:p>
+    <w:p>
+      <w:pPr>
+        <w:pStyle w:val="Normal1"/>
+      </w:pPr>
+    </w:p>
+    <w:p>
+      <w:pPr>
+        <w:pStyle w:val="Normal1"/>
+      </w:pPr>
+    </w:p>
+    <w:p>
+      <w:pPr>
+        <w:pStyle w:val="Normal1"/>
+      </w:pPr>
+    </w:p>
+    <w:p>
+      <w:pPr>
+        <w:pStyle w:val="Normal1"/>
+      </w:pPr>
+      <w:r>
+        <w:t>Name: Otieno Rowland Odhiambo</w:t>
+      </w:r>
+    </w:p>
+    <w:p>
+      <w:pPr>
+        <w:pStyle w:val="Normal1"/>
+      </w:pPr>
+      <w:r>
+        <w:t xml:space="preserve">App: </w:t>
+      </w:r>
+      <w:proofErr w:type="spellStart"/>
+      <w:r>
+        <w:t>HashTrace</w:t>
+      </w:r>
+      <w:proofErr w:type="spellEnd"/>
+    </w:p>
+    <w:p>
+      <w:pPr>
+        <w:pStyle w:val="Normal1"/>
+      </w:pPr>
+      <w:r>
+        <w:t>Email: rowlandmtetezi@gmail.com</w:t>
+      </w:r>
+      <w:bookmarkStart w:id="13" w:name="_GoBack"/>
+      <w:bookmarkEnd w:id="13"/>
     </w:p>
     <w:sectPr>
       <w:pgSz w:w="12240" w:h="15840"/>
@@ -4008,6 +4070,7 @@
   <w:style w:type="character" w:default="1" w:styleId="DefaultParagraphFont">
     <w:name w:val="Default Paragraph Font"/>
     <w:uiPriority w:val="1"/>
+    <w:semiHidden/>
     <w:unhideWhenUsed/>
   </w:style>
   <w:style w:type="table" w:default="1" w:styleId="TableNormal">

</xml_diff>